<commit_message>
contract: signed for all
</commit_message>
<xml_diff>
--- a/Contract/Module 3 Project Team Contract.docx
+++ b/Contract/Module 3 Project Team Contract.docx
@@ -40,21 +40,7 @@
         <w:rPr>
           <w:i/>
         </w:rPr>
-        <w:t xml:space="preserve">Please meet with your team to discuss how you will work together as a team, sign this form (just typing your name is fine), and submit together with the project to </w:t>
-      </w:r>
-      <w:proofErr w:type="spellStart"/>
-      <w:r>
-        <w:rPr>
-          <w:i/>
-        </w:rPr>
-        <w:t>Gradescope</w:t>
-      </w:r>
-      <w:proofErr w:type="spellEnd"/>
-      <w:r>
-        <w:rPr>
-          <w:i/>
-        </w:rPr>
-        <w:t>.</w:t>
+        <w:t>Please meet with your team to discuss how you will work together as a team, sign this form (just typing your name is fine), and submit together with the project to Gradescope.</w:t>
       </w:r>
     </w:p>
     <w:p>
@@ -131,7 +117,31 @@
     </w:p>
     <w:p>
       <w:r>
-        <w:t>____ Other, explain: ___________</w:t>
+        <w:t>__</w:t>
+      </w:r>
+      <w:r>
+        <w:t>X</w:t>
+      </w:r>
+      <w:r>
+        <w:t>_ Other, explain: ____</w:t>
+      </w:r>
+      <w:r>
+        <w:t xml:space="preserve"> </w:t>
+      </w:r>
+      <w:r>
+        <w:t>no fixed schedule</w:t>
+      </w:r>
+      <w:r>
+        <w:t xml:space="preserve"> - </w:t>
+      </w:r>
+      <w:r>
+        <w:t>we can meet as often as needed to complete the task</w:t>
+      </w:r>
+      <w:r>
+        <w:t xml:space="preserve"> </w:t>
+      </w:r>
+      <w:r>
+        <w:t>_</w:t>
       </w:r>
     </w:p>
     <w:p/>
@@ -187,83 +197,114 @@
     </w:p>
     <w:p>
       <w:r>
+        <w:t>_</w:t>
+      </w:r>
+      <w:r>
+        <w:t>X</w:t>
+      </w:r>
+      <w:r>
+        <w:t>__ Other, explain:_</w:t>
+      </w:r>
+      <w:r>
+        <w:t xml:space="preserve"> </w:t>
+      </w:r>
+      <w:r>
+        <w:t>no fixed schedule</w:t>
+      </w:r>
+      <w:r>
+        <w:t xml:space="preserve"> - </w:t>
+      </w:r>
+      <w:r>
+        <w:t>we can meet as often as needed to complete the task</w:t>
+      </w:r>
+      <w:r>
+        <w:t>_</w:t>
+      </w:r>
+    </w:p>
+    <w:p/>
+    <w:p>
+      <w:r>
+        <w:t>We will communicate:</w:t>
+      </w:r>
+    </w:p>
+    <w:p>
+      <w:r>
+        <w:t>__</w:t>
+      </w:r>
+      <w:r>
+        <w:t>X</w:t>
+      </w:r>
+      <w:r>
+        <w:t>__ By e-mail</w:t>
+      </w:r>
+    </w:p>
+    <w:p>
+      <w:r>
+        <w:t>____ Other, explain: _________</w:t>
+      </w:r>
+    </w:p>
+    <w:p/>
+    <w:p>
+      <w:r>
+        <w:t>We will meet:</w:t>
+      </w:r>
+    </w:p>
+    <w:p>
+      <w:r>
+        <w:t>__</w:t>
+      </w:r>
+      <w:r>
+        <w:t>X</w:t>
+      </w:r>
+      <w:r>
+        <w:t>__ By zoom</w:t>
+      </w:r>
+    </w:p>
+    <w:p>
+      <w:r>
+        <w:t>____ By Google meet</w:t>
+      </w:r>
+    </w:p>
+    <w:p>
+      <w:r>
         <w:t>____ Other, explain: __________</w:t>
       </w:r>
     </w:p>
     <w:p/>
     <w:p>
       <w:r>
-        <w:t>We will communicate:</w:t>
-      </w:r>
-    </w:p>
-    <w:p>
-      <w:r>
-        <w:t>____ By e-mail</w:t>
-      </w:r>
-    </w:p>
-    <w:p>
-      <w:r>
-        <w:t>____ Other, explain: _________</w:t>
+        <w:t>Everyone will respond to a given e-mail within:</w:t>
+      </w:r>
+    </w:p>
+    <w:p>
+      <w:r>
+        <w:t>__</w:t>
+      </w:r>
+      <w:r>
+        <w:t>X</w:t>
+      </w:r>
+      <w:r>
+        <w:t>__ 24 hours</w:t>
+      </w:r>
+    </w:p>
+    <w:p>
+      <w:r>
+        <w:t>____ 48 hours</w:t>
+      </w:r>
+    </w:p>
+    <w:p>
+      <w:r>
+        <w:t>____ Other, explain: ____________</w:t>
+      </w:r>
+    </w:p>
+    <w:p>
+      <w:r>
+        <w:lastRenderedPageBreak/>
+        <w:t>We agree that everyone will contribute their fair share on the project, and will complete the agreed upon work according to the deadlines we set for the team.</w:t>
       </w:r>
     </w:p>
     <w:p/>
     <w:p>
-      <w:r>
-        <w:t>We will meet:</w:t>
-      </w:r>
-    </w:p>
-    <w:p>
-      <w:r>
-        <w:t>____ By zoom</w:t>
-      </w:r>
-    </w:p>
-    <w:p>
-      <w:r>
-        <w:t>____ By Google meet</w:t>
-      </w:r>
-    </w:p>
-    <w:p>
-      <w:r>
-        <w:t>____ Other, explain: __________</w:t>
-      </w:r>
-    </w:p>
-    <w:p/>
-    <w:p>
-      <w:r>
-        <w:t>Everyone will respond to a given e-mail within:</w:t>
-      </w:r>
-    </w:p>
-    <w:p>
-      <w:r>
-        <w:t>____ 24 hours</w:t>
-      </w:r>
-    </w:p>
-    <w:p>
-      <w:r>
-        <w:t>____ 48 hours</w:t>
-      </w:r>
-    </w:p>
-    <w:p>
-      <w:r>
-        <w:t>____ Other, explain: ____________</w:t>
-      </w:r>
-    </w:p>
-    <w:p>
-      <w:r>
-        <w:lastRenderedPageBreak/>
-        <w:t xml:space="preserve">We agree that everyone will contribute their fair share on the </w:t>
-      </w:r>
-      <w:proofErr w:type="gramStart"/>
-      <w:r>
-        <w:t>project, and</w:t>
-      </w:r>
-      <w:proofErr w:type="gramEnd"/>
-      <w:r>
-        <w:t xml:space="preserve"> will complete the agreed upon work according to the deadlines we set for the team.</w:t>
-      </w:r>
-    </w:p>
-    <w:p/>
-    <w:p>
       <w:pPr>
         <w:rPr>
           <w:i/>
@@ -273,35 +314,7 @@
         <w:rPr>
           <w:i/>
         </w:rPr>
-        <w:t xml:space="preserve">Sign (or type in your name) and date the contract </w:t>
-      </w:r>
-      <w:proofErr w:type="gramStart"/>
-      <w:r>
-        <w:rPr>
-          <w:i/>
-        </w:rPr>
-        <w:t>below, and</w:t>
-      </w:r>
-      <w:proofErr w:type="gramEnd"/>
-      <w:r>
-        <w:rPr>
-          <w:i/>
-        </w:rPr>
-        <w:t xml:space="preserve"> keep it on record in a shared space for your team, and have your team leader submit to </w:t>
-      </w:r>
-      <w:proofErr w:type="spellStart"/>
-      <w:r>
-        <w:rPr>
-          <w:i/>
-        </w:rPr>
-        <w:t>Gradescope</w:t>
-      </w:r>
-      <w:proofErr w:type="spellEnd"/>
-      <w:r>
-        <w:rPr>
-          <w:i/>
-        </w:rPr>
-        <w:t xml:space="preserve"> with Milestone 1. </w:t>
+        <w:t xml:space="preserve">Sign (or type in your name) and date the contract below, and keep it on record in a shared space for your team, and have your team leader submit to Gradescope with Milestone 1. </w:t>
       </w:r>
     </w:p>
     <w:p>
@@ -375,11 +388,35 @@
       <w:r>
         <w:t>Signed:</w:t>
       </w:r>
+      <w:r>
+        <w:t xml:space="preserve"> </w:t>
+      </w:r>
+      <w:r>
+        <w:rPr>
+          <w:rFonts w:ascii="Dreaming Outloud Script Pro" w:hAnsi="Dreaming Outloud Script Pro" w:cs="Dreaming Outloud Script Pro"/>
+          <w:b/>
+          <w:bCs/>
+        </w:rPr>
+        <w:t>Sergey Nelyapenko</w:t>
+      </w:r>
+      <w:r>
+        <w:rPr>
+          <w:rFonts w:ascii="Dreaming Outloud Script Pro" w:hAnsi="Dreaming Outloud Script Pro" w:cs="Dreaming Outloud Script Pro"/>
+        </w:rPr>
+        <w:tab/>
+      </w:r>
     </w:p>
     <w:p>
       <w:r>
         <w:t xml:space="preserve">Date: </w:t>
       </w:r>
+      <w:r>
+        <w:rPr>
+          <w:b/>
+          <w:bCs/>
+        </w:rPr>
+        <w:t>21/03/2025</w:t>
+      </w:r>
     </w:p>
     <w:p/>
     <w:p>
@@ -391,10 +428,28 @@
       <w:r>
         <w:t>Signed:</w:t>
       </w:r>
-    </w:p>
-    <w:p>
-      <w:r>
-        <w:t xml:space="preserve">Date:            </w:t>
+      <w:r>
+        <w:t xml:space="preserve"> </w:t>
+      </w:r>
+      <w:r>
+        <w:rPr>
+          <w:rFonts w:ascii="Dreaming Outloud Script Pro" w:hAnsi="Dreaming Outloud Script Pro" w:cs="Dreaming Outloud Script Pro"/>
+          <w:b/>
+          <w:bCs/>
+        </w:rPr>
+        <w:t>Zonglin Wu</w:t>
+      </w:r>
+    </w:p>
+    <w:p>
+      <w:r>
+        <w:t xml:space="preserve">Date: </w:t>
+      </w:r>
+      <w:r>
+        <w:rPr>
+          <w:b/>
+          <w:bCs/>
+        </w:rPr>
+        <w:t>21/03/2025</w:t>
       </w:r>
     </w:p>
     <w:p/>
@@ -1027,7 +1082,6 @@
   <w:style w:type="character" w:default="1" w:styleId="DefaultParagraphFont">
     <w:name w:val="Default Paragraph Font"/>
     <w:uiPriority w:val="1"/>
-    <w:semiHidden/>
     <w:unhideWhenUsed/>
   </w:style>
   <w:style w:type="table" w:default="1" w:styleId="TableNormal">

</xml_diff>